<commit_message>
homework java 005 + keyboard input demo
</commit_message>
<xml_diff>
--- a/Homework - Java - 005.docx
+++ b/Homework - Java - 005.docx
@@ -7,18 +7,13 @@
         <w:pStyle w:val="Title"/>
       </w:pPr>
       <w:r>
-        <w:t>Homework</w:t>
-      </w:r>
-      <w:r>
-        <w:t xml:space="preserve"> – Java 005</w:t>
+        <w:t>Homework – Java 005</w:t>
       </w:r>
     </w:p>
     <w:p>
       <w:pPr>
         <w:pStyle w:val="Heading1"/>
       </w:pPr>
-      <w:bookmarkStart w:id="0" w:name="_GoBack"/>
-      <w:bookmarkEnd w:id="0"/>
       <w:r>
         <w:t>Enumerations and Generics</w:t>
       </w:r>
@@ -26,15 +21,7 @@
     <w:p/>
     <w:p>
       <w:r>
-        <w:t xml:space="preserve">Root folder: </w:t>
-      </w:r>
-      <w:proofErr w:type="spellStart"/>
-      <w:r>
-        <w:t>java_training</w:t>
-      </w:r>
-      <w:proofErr w:type="spellEnd"/>
-      <w:r>
-        <w:t>/assignments/java_005</w:t>
+        <w:t>Root folder: java_training/assignments/java_005</w:t>
       </w:r>
     </w:p>
     <w:p>
@@ -84,28 +71,12 @@
           <w:b/>
         </w:rPr>
       </w:pPr>
-      <w:proofErr w:type="gramStart"/>
       <w:r>
         <w:rPr>
           <w:b/>
         </w:rPr>
-        <w:t>folder</w:t>
-      </w:r>
-      <w:proofErr w:type="gramEnd"/>
-      <w:r>
-        <w:rPr>
-          <w:b/>
-        </w:rPr>
-        <w:t xml:space="preserve">: </w:t>
-      </w:r>
-      <w:proofErr w:type="spellStart"/>
-      <w:r>
-        <w:rPr>
-          <w:b/>
-        </w:rPr>
-        <w:t>trafficlight</w:t>
-      </w:r>
-      <w:proofErr w:type="spellEnd"/>
+        <w:t>folder: trafficlight</w:t>
+      </w:r>
     </w:p>
     <w:p>
       <w:pPr>
@@ -117,13 +88,7 @@
     </w:p>
     <w:p>
       <w:r>
-        <w:t>Traffic light using enum</w:t>
-      </w:r>
-      <w:r>
-        <w:t>e</w:t>
-      </w:r>
-      <w:r>
-        <w:t>ration and multithreading and synchronization</w:t>
+        <w:t>Traffic light using enumeration and multithreading and synchronization</w:t>
       </w:r>
     </w:p>
     <w:p>
@@ -247,22 +212,38 @@
     </w:p>
     <w:p>
       <w:r>
-        <w:t>Use a loop that will break when pressing Enter.</w:t>
-      </w:r>
-    </w:p>
-    <w:p>
-      <w:r>
-        <w:t>While the loop is one, the light will keep cycling for a pre-determine amount of seconds, depending on the light</w:t>
-      </w:r>
-    </w:p>
-    <w:p>
-      <w:r>
-        <w:t>You will use a thread for the lights to control this.</w:t>
-      </w:r>
-    </w:p>
-    <w:p>
-      <w:r>
-        <w:t>For each cycle, you will display the correct light and message.</w:t>
+        <w:t>Use a loop that will break</w:t>
+      </w:r>
+      <w:r>
+        <w:t xml:space="preserve"> and terminate the app</w:t>
+      </w:r>
+      <w:r>
+        <w:t xml:space="preserve"> when pressing Enter.</w:t>
+      </w:r>
+    </w:p>
+    <w:p>
+      <w:r>
+        <w:t>While the loop is executing</w:t>
+      </w:r>
+      <w:r>
+        <w:t>, light</w:t>
+      </w:r>
+      <w:r>
+        <w:t xml:space="preserve"> state</w:t>
+      </w:r>
+      <w:r>
+        <w:t xml:space="preserve"> will keep cycling for a pre-determine amount of</w:t>
+      </w:r>
+      <w:r>
+        <w:t xml:space="preserve"> seconds, depending on the light enumeration object.</w:t>
+      </w:r>
+    </w:p>
+    <w:p>
+      <w:r>
+        <w:t xml:space="preserve">You will use a thread </w:t>
+      </w:r>
+      <w:r>
+        <w:t>to control the lights</w:t>
       </w:r>
     </w:p>
     <w:p>
@@ -293,7 +274,19 @@
         <w:rPr>
           <w:b/>
         </w:rPr>
-        <w:t xml:space="preserve">Each cycle </w:t>
+        <w:t>C</w:t>
+      </w:r>
+      <w:r>
+        <w:rPr>
+          <w:b/>
+        </w:rPr>
+        <w:t>ycle</w:t>
+      </w:r>
+      <w:r>
+        <w:rPr>
+          <w:b/>
+        </w:rPr>
+        <w:t xml:space="preserve"> </w:t>
       </w:r>
       <w:r>
         <w:rPr>
@@ -348,26 +341,36 @@
         <w:rPr>
           <w:b/>
         </w:rPr>
-        <w:t>When you press Enter, you</w:t>
+        <w:t>P</w:t>
       </w:r>
       <w:r>
         <w:rPr>
           <w:b/>
         </w:rPr>
-        <w:t xml:space="preserve"> will program, but ensure you display</w:t>
-      </w:r>
-    </w:p>
-    <w:p>
-      <w:r>
-        <w:t xml:space="preserve">"Traffic Light Simulator is </w:t>
-      </w:r>
-      <w:proofErr w:type="gramStart"/>
-      <w:r>
-        <w:t>Done</w:t>
-      </w:r>
-      <w:proofErr w:type="gramEnd"/>
-      <w:r>
-        <w:t>!"</w:t>
+        <w:t>ress</w:t>
+      </w:r>
+      <w:r>
+        <w:rPr>
+          <w:b/>
+        </w:rPr>
+        <w:t>ing</w:t>
+      </w:r>
+      <w:r>
+        <w:rPr>
+          <w:b/>
+        </w:rPr>
+        <w:t xml:space="preserve"> Enter, </w:t>
+      </w:r>
+      <w:r>
+        <w:rPr>
+          <w:b/>
+        </w:rPr>
+        <w:t>the program will exit, but you will output this ending message</w:t>
+      </w:r>
+    </w:p>
+    <w:p>
+      <w:r>
+        <w:t>"Traffic Light Simulator is Done!"</w:t>
       </w:r>
     </w:p>
     <w:p>
@@ -404,7 +407,7 @@
         </w:numPr>
       </w:pPr>
       <w:r>
-        <w:t>Red = 3 seconds</w:t>
+        <w:t>Yellow = 2 seconds</w:t>
       </w:r>
     </w:p>
     <w:p>
@@ -416,8 +419,13 @@
         </w:numPr>
       </w:pPr>
       <w:r>
-        <w:t>Yellow = 2 seconds</w:t>
-      </w:r>
+        <w:t>Red = 3 seconds</w:t>
+      </w:r>
+    </w:p>
+    <w:p>
+      <w:pPr>
+        <w:pStyle w:val="ListParagraph"/>
+      </w:pPr>
     </w:p>
     <w:p>
       <w:pPr>
@@ -447,28 +455,18 @@
           <w:b/>
         </w:rPr>
       </w:pPr>
-      <w:proofErr w:type="gramStart"/>
       <w:r>
         <w:rPr>
           <w:b/>
         </w:rPr>
-        <w:t>folder</w:t>
-      </w:r>
-      <w:proofErr w:type="gramEnd"/>
+        <w:t xml:space="preserve">folder: </w:t>
+      </w:r>
       <w:r>
         <w:rPr>
           <w:b/>
         </w:rPr>
-        <w:t xml:space="preserve">: </w:t>
-      </w:r>
-      <w:proofErr w:type="spellStart"/>
-      <w:r>
-        <w:rPr>
-          <w:b/>
-        </w:rPr>
         <w:t>genarrayswap</w:t>
       </w:r>
-      <w:proofErr w:type="spellEnd"/>
     </w:p>
     <w:p>
       <w:pPr>
@@ -480,11 +478,16 @@
     </w:p>
     <w:p>
       <w:r>
-        <w:t>Write a generic method to exchange the positions of two different elements in an array.</w:t>
-      </w:r>
-      <w:r>
-        <w:t xml:space="preserve"> It will swap elements of same data.</w:t>
-      </w:r>
+        <w:t xml:space="preserve">Write a generic method to exchange the positions of two different elements in an array. It </w:t>
+      </w:r>
+      <w:r>
+        <w:t>will swap elements of same data type.</w:t>
+      </w:r>
+      <w:r>
+        <w:t xml:space="preserve">  Use “generics” for implementation.</w:t>
+      </w:r>
+      <w:bookmarkStart w:id="0" w:name="_GoBack"/>
+      <w:bookmarkEnd w:id="0"/>
     </w:p>
     <w:p/>
     <w:sectPr>

</xml_diff>

<commit_message>
modified homework to add extra optional assignment
</commit_message>
<xml_diff>
--- a/Homework - Java - 005.docx
+++ b/Homework - Java - 005.docx
@@ -21,7 +21,15 @@
     <w:p/>
     <w:p>
       <w:r>
-        <w:t>Root folder: java_training/assignments/java_005</w:t>
+        <w:t xml:space="preserve">Root folder: </w:t>
+      </w:r>
+      <w:proofErr w:type="spellStart"/>
+      <w:r>
+        <w:t>java_training</w:t>
+      </w:r>
+      <w:proofErr w:type="spellEnd"/>
+      <w:r>
+        <w:t>/assignments/java_005</w:t>
       </w:r>
     </w:p>
     <w:p>
@@ -71,12 +79,28 @@
           <w:b/>
         </w:rPr>
       </w:pPr>
+      <w:proofErr w:type="gramStart"/>
       <w:r>
         <w:rPr>
           <w:b/>
         </w:rPr>
-        <w:t>folder: trafficlight</w:t>
-      </w:r>
+        <w:t>folder</w:t>
+      </w:r>
+      <w:proofErr w:type="gramEnd"/>
+      <w:r>
+        <w:rPr>
+          <w:b/>
+        </w:rPr>
+        <w:t xml:space="preserve">: </w:t>
+      </w:r>
+      <w:proofErr w:type="spellStart"/>
+      <w:r>
+        <w:rPr>
+          <w:b/>
+        </w:rPr>
+        <w:t>trafficlight</w:t>
+      </w:r>
+      <w:proofErr w:type="spellEnd"/>
     </w:p>
     <w:p>
       <w:pPr>
@@ -370,7 +394,15 @@
     </w:p>
     <w:p>
       <w:r>
-        <w:t>"Traffic Light Simulator is Done!"</w:t>
+        <w:t xml:space="preserve">"Traffic Light Simulator is </w:t>
+      </w:r>
+      <w:proofErr w:type="gramStart"/>
+      <w:r>
+        <w:t>Done</w:t>
+      </w:r>
+      <w:proofErr w:type="gramEnd"/>
+      <w:r>
+        <w:t>!"</w:t>
       </w:r>
     </w:p>
     <w:p>
@@ -423,9 +455,1066 @@
       </w:r>
     </w:p>
     <w:p>
+      <w:r>
+        <w:br w:type="page"/>
+      </w:r>
+    </w:p>
+    <w:p>
+      <w:pPr>
+        <w:pStyle w:val="Heading1"/>
+        <w:spacing w:before="0"/>
+        <w:rPr>
+          <w:rFonts w:ascii="Arial" w:hAnsi="Arial" w:cs="Arial"/>
+          <w:color w:val="1D1C1D"/>
+        </w:rPr>
+      </w:pPr>
+      <w:r>
+        <w:rPr>
+          <w:rStyle w:val="Strong"/>
+          <w:rFonts w:ascii="Arial" w:hAnsi="Arial" w:cs="Arial"/>
+          <w:b w:val="0"/>
+          <w:bCs w:val="0"/>
+          <w:color w:val="1D1C1D"/>
+        </w:rPr>
+        <w:lastRenderedPageBreak/>
+        <w:t>Extra work (Java 005) - Optional</w:t>
+      </w:r>
+    </w:p>
+    <w:p>
+      <w:pPr>
+        <w:pStyle w:val="NormalWeb"/>
+        <w:spacing w:after="0" w:afterAutospacing="0"/>
+        <w:rPr>
+          <w:rFonts w:ascii="Arial" w:hAnsi="Arial" w:cs="Arial"/>
+          <w:color w:val="1D1C1D"/>
+          <w:sz w:val="23"/>
+          <w:szCs w:val="23"/>
+        </w:rPr>
+      </w:pPr>
+      <w:r>
+        <w:rPr>
+          <w:rFonts w:ascii="Arial" w:hAnsi="Arial" w:cs="Arial"/>
+          <w:color w:val="1D1C1D"/>
+          <w:sz w:val="23"/>
+          <w:szCs w:val="23"/>
+        </w:rPr>
+        <w:br/>
+        <w:t xml:space="preserve">Create a class which can use the </w:t>
+      </w:r>
+      <w:r>
+        <w:rPr>
+          <w:rStyle w:val="Strong"/>
+          <w:rFonts w:ascii="Arial" w:eastAsiaTheme="majorEastAsia" w:hAnsi="Arial" w:cs="Arial"/>
+          <w:color w:val="1D1C1D"/>
+          <w:sz w:val="23"/>
+          <w:szCs w:val="23"/>
+        </w:rPr>
+        <w:t xml:space="preserve">enumeration </w:t>
+      </w:r>
+      <w:r>
+        <w:rPr>
+          <w:rFonts w:ascii="Arial" w:hAnsi="Arial" w:cs="Arial"/>
+          <w:color w:val="1D1C1D"/>
+          <w:sz w:val="23"/>
+          <w:szCs w:val="23"/>
+        </w:rPr>
+        <w:t>as a means of creating calculations.</w:t>
+      </w:r>
+      <w:r>
+        <w:rPr>
+          <w:rFonts w:ascii="Arial" w:hAnsi="Arial" w:cs="Arial"/>
+          <w:color w:val="1D1C1D"/>
+          <w:sz w:val="23"/>
+          <w:szCs w:val="23"/>
+        </w:rPr>
+        <w:br/>
+      </w:r>
+      <w:r>
+        <w:rPr>
+          <w:rFonts w:ascii="Arial" w:hAnsi="Arial" w:cs="Arial"/>
+          <w:color w:val="1D1C1D"/>
+          <w:sz w:val="23"/>
+          <w:szCs w:val="23"/>
+        </w:rPr>
+        <w:br/>
+      </w:r>
+      <w:r>
+        <w:rPr>
+          <w:rStyle w:val="Strong"/>
+          <w:rFonts w:ascii="Arial" w:eastAsiaTheme="majorEastAsia" w:hAnsi="Arial" w:cs="Arial"/>
+          <w:color w:val="1D1C1D"/>
+          <w:sz w:val="23"/>
+          <w:szCs w:val="23"/>
+        </w:rPr>
+        <w:t>Create an enumeration of US Dollar Coins</w:t>
+      </w:r>
+    </w:p>
+    <w:p>
+      <w:pPr>
+        <w:numPr>
+          <w:ilvl w:val="0"/>
+          <w:numId w:val="6"/>
+        </w:numPr>
+        <w:spacing w:before="100" w:beforeAutospacing="1" w:after="60" w:line="240" w:lineRule="auto"/>
+        <w:rPr>
+          <w:rFonts w:ascii="Arial" w:hAnsi="Arial" w:cs="Arial"/>
+          <w:color w:val="1D1C1D"/>
+          <w:sz w:val="23"/>
+          <w:szCs w:val="23"/>
+        </w:rPr>
+      </w:pPr>
+      <w:r>
+        <w:rPr>
+          <w:rFonts w:ascii="Arial" w:hAnsi="Arial" w:cs="Arial"/>
+          <w:color w:val="1D1C1D"/>
+          <w:sz w:val="23"/>
+          <w:szCs w:val="23"/>
+        </w:rPr>
+        <w:t>penny</w:t>
+      </w:r>
+    </w:p>
+    <w:p>
+      <w:pPr>
+        <w:numPr>
+          <w:ilvl w:val="0"/>
+          <w:numId w:val="6"/>
+        </w:numPr>
+        <w:spacing w:before="100" w:beforeAutospacing="1" w:after="60" w:line="240" w:lineRule="auto"/>
+        <w:rPr>
+          <w:rFonts w:ascii="Arial" w:hAnsi="Arial" w:cs="Arial"/>
+          <w:color w:val="1D1C1D"/>
+          <w:sz w:val="23"/>
+          <w:szCs w:val="23"/>
+        </w:rPr>
+      </w:pPr>
+      <w:r>
+        <w:rPr>
+          <w:rFonts w:ascii="Arial" w:hAnsi="Arial" w:cs="Arial"/>
+          <w:color w:val="1D1C1D"/>
+          <w:sz w:val="23"/>
+          <w:szCs w:val="23"/>
+        </w:rPr>
+        <w:t>nickel</w:t>
+      </w:r>
+    </w:p>
+    <w:p>
+      <w:pPr>
+        <w:numPr>
+          <w:ilvl w:val="0"/>
+          <w:numId w:val="6"/>
+        </w:numPr>
+        <w:spacing w:before="100" w:beforeAutospacing="1" w:after="60" w:line="240" w:lineRule="auto"/>
+        <w:rPr>
+          <w:rFonts w:ascii="Arial" w:hAnsi="Arial" w:cs="Arial"/>
+          <w:color w:val="1D1C1D"/>
+          <w:sz w:val="23"/>
+          <w:szCs w:val="23"/>
+        </w:rPr>
+      </w:pPr>
+      <w:r>
+        <w:rPr>
+          <w:rFonts w:ascii="Arial" w:hAnsi="Arial" w:cs="Arial"/>
+          <w:color w:val="1D1C1D"/>
+          <w:sz w:val="23"/>
+          <w:szCs w:val="23"/>
+        </w:rPr>
+        <w:t>dime</w:t>
+      </w:r>
+    </w:p>
+    <w:p>
+      <w:pPr>
+        <w:numPr>
+          <w:ilvl w:val="0"/>
+          <w:numId w:val="6"/>
+        </w:numPr>
+        <w:spacing w:before="100" w:beforeAutospacing="1" w:after="60" w:line="240" w:lineRule="auto"/>
+        <w:rPr>
+          <w:rFonts w:ascii="Arial" w:hAnsi="Arial" w:cs="Arial"/>
+          <w:color w:val="1D1C1D"/>
+          <w:sz w:val="23"/>
+          <w:szCs w:val="23"/>
+        </w:rPr>
+      </w:pPr>
+      <w:r>
+        <w:rPr>
+          <w:rFonts w:ascii="Arial" w:hAnsi="Arial" w:cs="Arial"/>
+          <w:color w:val="1D1C1D"/>
+          <w:sz w:val="23"/>
+          <w:szCs w:val="23"/>
+        </w:rPr>
+        <w:t>quarter</w:t>
+      </w:r>
+    </w:p>
+    <w:p>
+      <w:pPr>
+        <w:numPr>
+          <w:ilvl w:val="0"/>
+          <w:numId w:val="6"/>
+        </w:numPr>
+        <w:spacing w:before="100" w:beforeAutospacing="1" w:after="60" w:line="240" w:lineRule="auto"/>
+        <w:rPr>
+          <w:rFonts w:ascii="Arial" w:hAnsi="Arial" w:cs="Arial"/>
+          <w:color w:val="1D1C1D"/>
+          <w:sz w:val="23"/>
+          <w:szCs w:val="23"/>
+        </w:rPr>
+      </w:pPr>
+      <w:r>
+        <w:rPr>
+          <w:rFonts w:ascii="Arial" w:hAnsi="Arial" w:cs="Arial"/>
+          <w:color w:val="1D1C1D"/>
+          <w:sz w:val="23"/>
+          <w:szCs w:val="23"/>
+        </w:rPr>
+        <w:t>half dollar</w:t>
+      </w:r>
+    </w:p>
+    <w:p>
+      <w:pPr>
+        <w:numPr>
+          <w:ilvl w:val="0"/>
+          <w:numId w:val="6"/>
+        </w:numPr>
+        <w:spacing w:before="100" w:beforeAutospacing="1" w:after="60" w:line="240" w:lineRule="auto"/>
+        <w:rPr>
+          <w:rFonts w:ascii="Arial" w:hAnsi="Arial" w:cs="Arial"/>
+          <w:color w:val="1D1C1D"/>
+          <w:sz w:val="23"/>
+          <w:szCs w:val="23"/>
+        </w:rPr>
+      </w:pPr>
+      <w:r>
+        <w:rPr>
+          <w:rFonts w:ascii="Arial" w:hAnsi="Arial" w:cs="Arial"/>
+          <w:color w:val="1D1C1D"/>
+          <w:sz w:val="23"/>
+          <w:szCs w:val="23"/>
+        </w:rPr>
+        <w:t>dollar</w:t>
+      </w:r>
+    </w:p>
+    <w:p>
+      <w:pPr>
+        <w:pStyle w:val="NormalWeb"/>
+        <w:spacing w:after="0" w:afterAutospacing="0"/>
+        <w:rPr>
+          <w:rFonts w:ascii="Arial" w:hAnsi="Arial" w:cs="Arial"/>
+          <w:color w:val="1D1C1D"/>
+          <w:sz w:val="23"/>
+          <w:szCs w:val="23"/>
+        </w:rPr>
+      </w:pPr>
+      <w:r>
+        <w:rPr>
+          <w:rFonts w:ascii="Arial" w:hAnsi="Arial" w:cs="Arial"/>
+          <w:color w:val="1D1C1D"/>
+          <w:sz w:val="23"/>
+          <w:szCs w:val="23"/>
+        </w:rPr>
+        <w:br/>
+        <w:t>So, you would have a class to handle the overall "Money Object"</w:t>
+      </w:r>
+      <w:r>
+        <w:rPr>
+          <w:rFonts w:ascii="Arial" w:hAnsi="Arial" w:cs="Arial"/>
+          <w:color w:val="1D1C1D"/>
+          <w:sz w:val="23"/>
+          <w:szCs w:val="23"/>
+        </w:rPr>
+        <w:br/>
+      </w:r>
+      <w:r>
+        <w:rPr>
+          <w:rFonts w:ascii="Arial" w:hAnsi="Arial" w:cs="Arial"/>
+          <w:color w:val="1D1C1D"/>
+          <w:sz w:val="23"/>
+          <w:szCs w:val="23"/>
+        </w:rPr>
+        <w:br/>
+      </w:r>
+      <w:proofErr w:type="spellStart"/>
+      <w:proofErr w:type="gramStart"/>
+      <w:r>
+        <w:rPr>
+          <w:rFonts w:ascii="Arial" w:hAnsi="Arial" w:cs="Arial"/>
+          <w:color w:val="1D1C1D"/>
+          <w:sz w:val="23"/>
+          <w:szCs w:val="23"/>
+        </w:rPr>
+        <w:t>Money.setPenny</w:t>
+      </w:r>
+      <w:proofErr w:type="spellEnd"/>
+      <w:r>
+        <w:rPr>
+          <w:rFonts w:ascii="Arial" w:hAnsi="Arial" w:cs="Arial"/>
+          <w:color w:val="1D1C1D"/>
+          <w:sz w:val="23"/>
+          <w:szCs w:val="23"/>
+        </w:rPr>
+        <w:t>(</w:t>
+      </w:r>
+      <w:proofErr w:type="gramEnd"/>
+      <w:r>
+        <w:rPr>
+          <w:rFonts w:ascii="Arial" w:hAnsi="Arial" w:cs="Arial"/>
+          <w:color w:val="1D1C1D"/>
+          <w:sz w:val="23"/>
+          <w:szCs w:val="23"/>
+        </w:rPr>
+        <w:t>)</w:t>
+      </w:r>
+      <w:r>
+        <w:rPr>
+          <w:rFonts w:ascii="Arial" w:hAnsi="Arial" w:cs="Arial"/>
+          <w:color w:val="1D1C1D"/>
+          <w:sz w:val="23"/>
+          <w:szCs w:val="23"/>
+        </w:rPr>
+        <w:br/>
+      </w:r>
+      <w:proofErr w:type="spellStart"/>
+      <w:r>
+        <w:rPr>
+          <w:rFonts w:ascii="Arial" w:hAnsi="Arial" w:cs="Arial"/>
+          <w:color w:val="1D1C1D"/>
+          <w:sz w:val="23"/>
+          <w:szCs w:val="23"/>
+        </w:rPr>
+        <w:t>Money.setNickel</w:t>
+      </w:r>
+      <w:proofErr w:type="spellEnd"/>
+      <w:r>
+        <w:rPr>
+          <w:rFonts w:ascii="Arial" w:hAnsi="Arial" w:cs="Arial"/>
+          <w:color w:val="1D1C1D"/>
+          <w:sz w:val="23"/>
+          <w:szCs w:val="23"/>
+        </w:rPr>
+        <w:t>()</w:t>
+      </w:r>
+      <w:r>
+        <w:rPr>
+          <w:rFonts w:ascii="Arial" w:hAnsi="Arial" w:cs="Arial"/>
+          <w:color w:val="1D1C1D"/>
+          <w:sz w:val="23"/>
+          <w:szCs w:val="23"/>
+        </w:rPr>
+        <w:br/>
+        <w:t>...</w:t>
+      </w:r>
+      <w:r>
+        <w:rPr>
+          <w:rFonts w:ascii="Arial" w:hAnsi="Arial" w:cs="Arial"/>
+          <w:color w:val="1D1C1D"/>
+          <w:sz w:val="23"/>
+          <w:szCs w:val="23"/>
+        </w:rPr>
+        <w:br/>
+      </w:r>
+      <w:r>
+        <w:rPr>
+          <w:rFonts w:ascii="Arial" w:hAnsi="Arial" w:cs="Arial"/>
+          <w:color w:val="1D1C1D"/>
+          <w:sz w:val="23"/>
+          <w:szCs w:val="23"/>
+        </w:rPr>
+        <w:br/>
+        <w:t xml:space="preserve">Note: internally, this class handles the </w:t>
+      </w:r>
+      <w:proofErr w:type="spellStart"/>
+      <w:r>
+        <w:rPr>
+          <w:rFonts w:ascii="Arial" w:hAnsi="Arial" w:cs="Arial"/>
+          <w:color w:val="1D1C1D"/>
+          <w:sz w:val="23"/>
+          <w:szCs w:val="23"/>
+        </w:rPr>
+        <w:t>enum</w:t>
+      </w:r>
+      <w:proofErr w:type="spellEnd"/>
+      <w:r>
+        <w:rPr>
+          <w:rFonts w:ascii="Arial" w:hAnsi="Arial" w:cs="Arial"/>
+          <w:color w:val="1D1C1D"/>
+          <w:sz w:val="23"/>
+          <w:szCs w:val="23"/>
+        </w:rPr>
+        <w:t>.</w:t>
+      </w:r>
+      <w:r>
+        <w:rPr>
+          <w:rFonts w:ascii="Arial" w:hAnsi="Arial" w:cs="Arial"/>
+          <w:color w:val="1D1C1D"/>
+          <w:sz w:val="23"/>
+          <w:szCs w:val="23"/>
+        </w:rPr>
+        <w:br/>
+      </w:r>
+      <w:r>
+        <w:rPr>
+          <w:rFonts w:ascii="Arial" w:hAnsi="Arial" w:cs="Arial"/>
+          <w:color w:val="1D1C1D"/>
+          <w:sz w:val="23"/>
+          <w:szCs w:val="23"/>
+        </w:rPr>
+        <w:br/>
+        <w:t xml:space="preserve">Another class to handle the </w:t>
+      </w:r>
+      <w:r>
+        <w:rPr>
+          <w:rStyle w:val="Strong"/>
+          <w:rFonts w:ascii="Arial" w:eastAsiaTheme="majorEastAsia" w:hAnsi="Arial" w:cs="Arial"/>
+          <w:color w:val="1D1C1D"/>
+          <w:sz w:val="23"/>
+          <w:szCs w:val="23"/>
+        </w:rPr>
+        <w:t xml:space="preserve">enumeration </w:t>
+      </w:r>
+      <w:r>
+        <w:rPr>
+          <w:rFonts w:ascii="Arial" w:hAnsi="Arial" w:cs="Arial"/>
+          <w:color w:val="1D1C1D"/>
+          <w:sz w:val="23"/>
+          <w:szCs w:val="23"/>
+        </w:rPr>
+        <w:br/>
+      </w:r>
+      <w:r>
+        <w:rPr>
+          <w:rFonts w:ascii="Arial" w:hAnsi="Arial" w:cs="Arial"/>
+          <w:color w:val="1D1C1D"/>
+          <w:sz w:val="23"/>
+          <w:szCs w:val="23"/>
+        </w:rPr>
+        <w:br/>
+        <w:t>For example</w:t>
+      </w:r>
+      <w:r>
+        <w:rPr>
+          <w:rFonts w:ascii="Arial" w:hAnsi="Arial" w:cs="Arial"/>
+          <w:color w:val="1D1C1D"/>
+          <w:sz w:val="23"/>
+          <w:szCs w:val="23"/>
+        </w:rPr>
+        <w:br/>
+      </w:r>
+      <w:r>
+        <w:rPr>
+          <w:rFonts w:ascii="Arial" w:hAnsi="Arial" w:cs="Arial"/>
+          <w:color w:val="1D1C1D"/>
+          <w:sz w:val="23"/>
+          <w:szCs w:val="23"/>
+        </w:rPr>
+        <w:br/>
+      </w:r>
+      <w:proofErr w:type="spellStart"/>
+      <w:r>
+        <w:rPr>
+          <w:rFonts w:ascii="Arial" w:hAnsi="Arial" w:cs="Arial"/>
+          <w:color w:val="1D1C1D"/>
+          <w:sz w:val="23"/>
+          <w:szCs w:val="23"/>
+        </w:rPr>
+        <w:t>CountMoney</w:t>
+      </w:r>
+      <w:proofErr w:type="spellEnd"/>
+      <w:r>
+        <w:rPr>
+          <w:rFonts w:ascii="Arial" w:hAnsi="Arial" w:cs="Arial"/>
+          <w:color w:val="1D1C1D"/>
+          <w:sz w:val="23"/>
+          <w:szCs w:val="23"/>
+        </w:rPr>
+        <w:t xml:space="preserve"> cm = new </w:t>
+      </w:r>
+      <w:proofErr w:type="spellStart"/>
+      <w:r>
+        <w:rPr>
+          <w:rFonts w:ascii="Arial" w:hAnsi="Arial" w:cs="Arial"/>
+          <w:color w:val="1D1C1D"/>
+          <w:sz w:val="23"/>
+          <w:szCs w:val="23"/>
+        </w:rPr>
+        <w:t>CountMoney</w:t>
+      </w:r>
+      <w:proofErr w:type="spellEnd"/>
+      <w:r>
+        <w:rPr>
+          <w:rFonts w:ascii="Arial" w:hAnsi="Arial" w:cs="Arial"/>
+          <w:color w:val="1D1C1D"/>
+          <w:sz w:val="23"/>
+          <w:szCs w:val="23"/>
+        </w:rPr>
+        <w:t xml:space="preserve">(); &lt;-- this class knows how to deal with output and potential </w:t>
+      </w:r>
+      <w:proofErr w:type="spellStart"/>
+      <w:r>
+        <w:rPr>
+          <w:rFonts w:ascii="Arial" w:hAnsi="Arial" w:cs="Arial"/>
+          <w:color w:val="1D1C1D"/>
+          <w:sz w:val="23"/>
+          <w:szCs w:val="23"/>
+        </w:rPr>
+        <w:t>gotchas</w:t>
+      </w:r>
+      <w:proofErr w:type="spellEnd"/>
+      <w:r>
+        <w:rPr>
+          <w:rFonts w:ascii="Arial" w:hAnsi="Arial" w:cs="Arial"/>
+          <w:color w:val="1D1C1D"/>
+          <w:sz w:val="23"/>
+          <w:szCs w:val="23"/>
+        </w:rPr>
+        <w:t xml:space="preserve"> and errors</w:t>
+      </w:r>
+      <w:r>
+        <w:rPr>
+          <w:rFonts w:ascii="Arial" w:hAnsi="Arial" w:cs="Arial"/>
+          <w:color w:val="1D1C1D"/>
+          <w:sz w:val="23"/>
+          <w:szCs w:val="23"/>
+        </w:rPr>
+        <w:br/>
+      </w:r>
+      <w:r>
+        <w:rPr>
+          <w:rFonts w:ascii="Arial" w:hAnsi="Arial" w:cs="Arial"/>
+          <w:color w:val="1D1C1D"/>
+          <w:sz w:val="23"/>
+          <w:szCs w:val="23"/>
+        </w:rPr>
+        <w:br/>
+        <w:t xml:space="preserve">And your Money object could be passed into your </w:t>
+      </w:r>
+      <w:proofErr w:type="spellStart"/>
+      <w:r>
+        <w:rPr>
+          <w:rFonts w:ascii="Arial" w:hAnsi="Arial" w:cs="Arial"/>
+          <w:color w:val="1D1C1D"/>
+          <w:sz w:val="23"/>
+          <w:szCs w:val="23"/>
+        </w:rPr>
+        <w:t>cm.setMoney</w:t>
+      </w:r>
+      <w:proofErr w:type="spellEnd"/>
+      <w:r>
+        <w:rPr>
+          <w:rFonts w:ascii="Arial" w:hAnsi="Arial" w:cs="Arial"/>
+          <w:color w:val="1D1C1D"/>
+          <w:sz w:val="23"/>
+          <w:szCs w:val="23"/>
+        </w:rPr>
+        <w:t>(money)</w:t>
+      </w:r>
+      <w:r>
+        <w:rPr>
+          <w:rFonts w:ascii="Arial" w:hAnsi="Arial" w:cs="Arial"/>
+          <w:color w:val="1D1C1D"/>
+          <w:sz w:val="23"/>
+          <w:szCs w:val="23"/>
+        </w:rPr>
+        <w:br/>
+      </w:r>
+      <w:r>
+        <w:rPr>
+          <w:rFonts w:ascii="Arial" w:hAnsi="Arial" w:cs="Arial"/>
+          <w:color w:val="1D1C1D"/>
+          <w:sz w:val="23"/>
+          <w:szCs w:val="23"/>
+        </w:rPr>
+        <w:br/>
+        <w:t>So, set you want something like this:</w:t>
+      </w:r>
+      <w:r>
+        <w:rPr>
+          <w:rFonts w:ascii="Arial" w:hAnsi="Arial" w:cs="Arial"/>
+          <w:color w:val="1D1C1D"/>
+          <w:sz w:val="23"/>
+          <w:szCs w:val="23"/>
+        </w:rPr>
+        <w:br/>
+      </w:r>
+      <w:r>
+        <w:rPr>
+          <w:rFonts w:ascii="Arial" w:hAnsi="Arial" w:cs="Arial"/>
+          <w:color w:val="1D1C1D"/>
+          <w:sz w:val="23"/>
+          <w:szCs w:val="23"/>
+        </w:rPr>
+        <w:br/>
+        <w:t xml:space="preserve">money = </w:t>
+      </w:r>
+      <w:proofErr w:type="spellStart"/>
+      <w:r>
+        <w:rPr>
+          <w:rFonts w:ascii="Arial" w:hAnsi="Arial" w:cs="Arial"/>
+          <w:color w:val="1D1C1D"/>
+          <w:sz w:val="23"/>
+          <w:szCs w:val="23"/>
+        </w:rPr>
+        <w:t>Money.setPenny</w:t>
+      </w:r>
+      <w:proofErr w:type="spellEnd"/>
+      <w:r>
+        <w:rPr>
+          <w:rFonts w:ascii="Arial" w:hAnsi="Arial" w:cs="Arial"/>
+          <w:color w:val="1D1C1D"/>
+          <w:sz w:val="23"/>
+          <w:szCs w:val="23"/>
+        </w:rPr>
+        <w:t>(2);</w:t>
+      </w:r>
+      <w:r>
+        <w:rPr>
+          <w:rFonts w:ascii="Arial" w:hAnsi="Arial" w:cs="Arial"/>
+          <w:color w:val="1D1C1D"/>
+          <w:sz w:val="23"/>
+          <w:szCs w:val="23"/>
+        </w:rPr>
+        <w:br/>
+        <w:t xml:space="preserve">money = </w:t>
+      </w:r>
+      <w:proofErr w:type="spellStart"/>
+      <w:r>
+        <w:rPr>
+          <w:rFonts w:ascii="Arial" w:hAnsi="Arial" w:cs="Arial"/>
+          <w:color w:val="1D1C1D"/>
+          <w:sz w:val="23"/>
+          <w:szCs w:val="23"/>
+        </w:rPr>
+        <w:t>Money.setNickel</w:t>
+      </w:r>
+      <w:proofErr w:type="spellEnd"/>
+      <w:r>
+        <w:rPr>
+          <w:rFonts w:ascii="Arial" w:hAnsi="Arial" w:cs="Arial"/>
+          <w:color w:val="1D1C1D"/>
+          <w:sz w:val="23"/>
+          <w:szCs w:val="23"/>
+        </w:rPr>
+        <w:t>(2);</w:t>
+      </w:r>
+      <w:r>
+        <w:rPr>
+          <w:rFonts w:ascii="Arial" w:hAnsi="Arial" w:cs="Arial"/>
+          <w:color w:val="1D1C1D"/>
+          <w:sz w:val="23"/>
+          <w:szCs w:val="23"/>
+        </w:rPr>
+        <w:br/>
+        <w:t xml:space="preserve">money = </w:t>
+      </w:r>
+      <w:proofErr w:type="spellStart"/>
+      <w:r>
+        <w:rPr>
+          <w:rFonts w:ascii="Arial" w:hAnsi="Arial" w:cs="Arial"/>
+          <w:color w:val="1D1C1D"/>
+          <w:sz w:val="23"/>
+          <w:szCs w:val="23"/>
+        </w:rPr>
+        <w:t>Money.setDime</w:t>
+      </w:r>
+      <w:proofErr w:type="spellEnd"/>
+      <w:r>
+        <w:rPr>
+          <w:rFonts w:ascii="Arial" w:hAnsi="Arial" w:cs="Arial"/>
+          <w:color w:val="1D1C1D"/>
+          <w:sz w:val="23"/>
+          <w:szCs w:val="23"/>
+        </w:rPr>
+        <w:t>(2);</w:t>
+      </w:r>
+      <w:r>
+        <w:rPr>
+          <w:rFonts w:ascii="Arial" w:hAnsi="Arial" w:cs="Arial"/>
+          <w:color w:val="1D1C1D"/>
+          <w:sz w:val="23"/>
+          <w:szCs w:val="23"/>
+        </w:rPr>
+        <w:br/>
+        <w:t xml:space="preserve">money = </w:t>
+      </w:r>
+      <w:proofErr w:type="spellStart"/>
+      <w:r>
+        <w:rPr>
+          <w:rFonts w:ascii="Arial" w:hAnsi="Arial" w:cs="Arial"/>
+          <w:color w:val="1D1C1D"/>
+          <w:sz w:val="23"/>
+          <w:szCs w:val="23"/>
+        </w:rPr>
+        <w:t>Money.setDollar</w:t>
+      </w:r>
+      <w:proofErr w:type="spellEnd"/>
+      <w:r>
+        <w:rPr>
+          <w:rFonts w:ascii="Arial" w:hAnsi="Arial" w:cs="Arial"/>
+          <w:color w:val="1D1C1D"/>
+          <w:sz w:val="23"/>
+          <w:szCs w:val="23"/>
+        </w:rPr>
+        <w:t>(2)</w:t>
+      </w:r>
+      <w:r>
+        <w:rPr>
+          <w:rFonts w:ascii="Arial" w:hAnsi="Arial" w:cs="Arial"/>
+          <w:color w:val="1D1C1D"/>
+          <w:sz w:val="23"/>
+          <w:szCs w:val="23"/>
+        </w:rPr>
+        <w:br/>
+      </w:r>
+      <w:r>
+        <w:rPr>
+          <w:rFonts w:ascii="Arial" w:hAnsi="Arial" w:cs="Arial"/>
+          <w:color w:val="1D1C1D"/>
+          <w:sz w:val="23"/>
+          <w:szCs w:val="23"/>
+        </w:rPr>
+        <w:br/>
+      </w:r>
+      <w:proofErr w:type="spellStart"/>
+      <w:r>
+        <w:rPr>
+          <w:rFonts w:ascii="Arial" w:hAnsi="Arial" w:cs="Arial"/>
+          <w:color w:val="1D1C1D"/>
+          <w:sz w:val="23"/>
+          <w:szCs w:val="23"/>
+        </w:rPr>
+        <w:t>cm.setMoney</w:t>
+      </w:r>
+      <w:proofErr w:type="spellEnd"/>
+      <w:r>
+        <w:rPr>
+          <w:rFonts w:ascii="Arial" w:hAnsi="Arial" w:cs="Arial"/>
+          <w:color w:val="1D1C1D"/>
+          <w:sz w:val="23"/>
+          <w:szCs w:val="23"/>
+        </w:rPr>
+        <w:t>(money)</w:t>
+      </w:r>
+      <w:r>
+        <w:rPr>
+          <w:rFonts w:ascii="Arial" w:hAnsi="Arial" w:cs="Arial"/>
+          <w:color w:val="1D1C1D"/>
+          <w:sz w:val="23"/>
+          <w:szCs w:val="23"/>
+        </w:rPr>
+        <w:br/>
+      </w:r>
+      <w:r>
+        <w:rPr>
+          <w:rFonts w:ascii="Arial" w:hAnsi="Arial" w:cs="Arial"/>
+          <w:color w:val="1D1C1D"/>
+          <w:sz w:val="23"/>
+          <w:szCs w:val="23"/>
+        </w:rPr>
+        <w:br/>
+        <w:t>The return would be:</w:t>
+      </w:r>
+      <w:r>
+        <w:rPr>
+          <w:rFonts w:ascii="Arial" w:hAnsi="Arial" w:cs="Arial"/>
+          <w:color w:val="1D1C1D"/>
+          <w:sz w:val="23"/>
+          <w:szCs w:val="23"/>
+        </w:rPr>
+        <w:br/>
+      </w:r>
+      <w:r>
+        <w:rPr>
+          <w:rFonts w:ascii="Arial" w:hAnsi="Arial" w:cs="Arial"/>
+          <w:color w:val="1D1C1D"/>
+          <w:sz w:val="23"/>
+          <w:szCs w:val="23"/>
+        </w:rPr>
+        <w:br/>
+      </w:r>
+      <w:proofErr w:type="spellStart"/>
+      <w:r>
+        <w:rPr>
+          <w:rFonts w:ascii="Arial" w:hAnsi="Arial" w:cs="Arial"/>
+          <w:color w:val="1D1C1D"/>
+          <w:sz w:val="23"/>
+          <w:szCs w:val="23"/>
+        </w:rPr>
+        <w:t>cm.returnRaw</w:t>
+      </w:r>
+      <w:proofErr w:type="spellEnd"/>
+      <w:r>
+        <w:rPr>
+          <w:rFonts w:ascii="Arial" w:hAnsi="Arial" w:cs="Arial"/>
+          <w:color w:val="1D1C1D"/>
+          <w:sz w:val="23"/>
+          <w:szCs w:val="23"/>
+        </w:rPr>
+        <w:t xml:space="preserve">() &gt; 2.32 </w:t>
+      </w:r>
+      <w:r>
+        <w:rPr>
+          <w:rFonts w:ascii="Arial" w:hAnsi="Arial" w:cs="Arial"/>
+          <w:color w:val="1D1C1D"/>
+          <w:sz w:val="23"/>
+          <w:szCs w:val="23"/>
+        </w:rPr>
+        <w:br/>
+      </w:r>
+      <w:proofErr w:type="spellStart"/>
+      <w:r>
+        <w:rPr>
+          <w:rFonts w:ascii="Arial" w:hAnsi="Arial" w:cs="Arial"/>
+          <w:color w:val="1D1C1D"/>
+          <w:sz w:val="23"/>
+          <w:szCs w:val="23"/>
+        </w:rPr>
+        <w:t>cm.returnPretty</w:t>
+      </w:r>
+      <w:proofErr w:type="spellEnd"/>
+      <w:r>
+        <w:rPr>
+          <w:rFonts w:ascii="Arial" w:hAnsi="Arial" w:cs="Arial"/>
+          <w:color w:val="1D1C1D"/>
+          <w:sz w:val="23"/>
+          <w:szCs w:val="23"/>
+        </w:rPr>
+        <w:t>() &gt; "2 dollars and 32 cents"</w:t>
+      </w:r>
+      <w:r>
+        <w:rPr>
+          <w:rFonts w:ascii="Arial" w:hAnsi="Arial" w:cs="Arial"/>
+          <w:color w:val="1D1C1D"/>
+          <w:sz w:val="23"/>
+          <w:szCs w:val="23"/>
+        </w:rPr>
+        <w:br/>
+      </w:r>
+      <w:proofErr w:type="spellStart"/>
+      <w:r>
+        <w:rPr>
+          <w:rFonts w:ascii="Arial" w:hAnsi="Arial" w:cs="Arial"/>
+          <w:color w:val="1D1C1D"/>
+          <w:sz w:val="23"/>
+          <w:szCs w:val="23"/>
+        </w:rPr>
+        <w:t>cm.returnCurrenty</w:t>
+      </w:r>
+      <w:proofErr w:type="spellEnd"/>
+      <w:r>
+        <w:rPr>
+          <w:rFonts w:ascii="Arial" w:hAnsi="Arial" w:cs="Arial"/>
+          <w:color w:val="1D1C1D"/>
+          <w:sz w:val="23"/>
+          <w:szCs w:val="23"/>
+        </w:rPr>
+        <w:t>() &gt; $.2.32</w:t>
+      </w:r>
+      <w:r>
+        <w:rPr>
+          <w:rFonts w:ascii="Arial" w:hAnsi="Arial" w:cs="Arial"/>
+          <w:color w:val="1D1C1D"/>
+          <w:sz w:val="23"/>
+          <w:szCs w:val="23"/>
+        </w:rPr>
+        <w:br/>
+      </w:r>
+      <w:r>
+        <w:rPr>
+          <w:rFonts w:ascii="Arial" w:hAnsi="Arial" w:cs="Arial"/>
+          <w:color w:val="1D1C1D"/>
+          <w:sz w:val="23"/>
+          <w:szCs w:val="23"/>
+        </w:rPr>
+        <w:br/>
+      </w:r>
+      <w:proofErr w:type="spellStart"/>
+      <w:r>
+        <w:rPr>
+          <w:rFonts w:ascii="Arial" w:hAnsi="Arial" w:cs="Arial"/>
+          <w:color w:val="1D1C1D"/>
+          <w:sz w:val="23"/>
+          <w:szCs w:val="23"/>
+        </w:rPr>
+        <w:lastRenderedPageBreak/>
+        <w:t>cm.setMoney</w:t>
+      </w:r>
+      <w:proofErr w:type="spellEnd"/>
+      <w:r>
+        <w:rPr>
+          <w:rFonts w:ascii="Arial" w:hAnsi="Arial" w:cs="Arial"/>
+          <w:color w:val="1D1C1D"/>
+          <w:sz w:val="23"/>
+          <w:szCs w:val="23"/>
+        </w:rPr>
+        <w:t>() &lt;-- no parameters returns</w:t>
+      </w:r>
+      <w:r>
+        <w:rPr>
+          <w:rFonts w:ascii="Arial" w:hAnsi="Arial" w:cs="Arial"/>
+          <w:color w:val="1D1C1D"/>
+          <w:sz w:val="23"/>
+          <w:szCs w:val="23"/>
+        </w:rPr>
+        <w:br/>
+      </w:r>
+      <w:r>
+        <w:rPr>
+          <w:rFonts w:ascii="Arial" w:hAnsi="Arial" w:cs="Arial"/>
+          <w:color w:val="1D1C1D"/>
+          <w:sz w:val="23"/>
+          <w:szCs w:val="23"/>
+        </w:rPr>
+        <w:br/>
+      </w:r>
+      <w:proofErr w:type="spellStart"/>
+      <w:r>
+        <w:rPr>
+          <w:rFonts w:ascii="Arial" w:hAnsi="Arial" w:cs="Arial"/>
+          <w:color w:val="1D1C1D"/>
+          <w:sz w:val="23"/>
+          <w:szCs w:val="23"/>
+        </w:rPr>
+        <w:t>cm.returnRaw</w:t>
+      </w:r>
+      <w:proofErr w:type="spellEnd"/>
+      <w:r>
+        <w:rPr>
+          <w:rFonts w:ascii="Arial" w:hAnsi="Arial" w:cs="Arial"/>
+          <w:color w:val="1D1C1D"/>
+          <w:sz w:val="23"/>
+          <w:szCs w:val="23"/>
+        </w:rPr>
+        <w:t>() &gt; 0</w:t>
+      </w:r>
+      <w:r>
+        <w:rPr>
+          <w:rFonts w:ascii="Arial" w:hAnsi="Arial" w:cs="Arial"/>
+          <w:color w:val="1D1C1D"/>
+          <w:sz w:val="23"/>
+          <w:szCs w:val="23"/>
+        </w:rPr>
+        <w:br/>
+      </w:r>
+      <w:proofErr w:type="spellStart"/>
+      <w:r>
+        <w:rPr>
+          <w:rFonts w:ascii="Arial" w:hAnsi="Arial" w:cs="Arial"/>
+          <w:color w:val="1D1C1D"/>
+          <w:sz w:val="23"/>
+          <w:szCs w:val="23"/>
+        </w:rPr>
+        <w:t>cm.returnPretty</w:t>
+      </w:r>
+      <w:proofErr w:type="spellEnd"/>
+      <w:r>
+        <w:rPr>
+          <w:rFonts w:ascii="Arial" w:hAnsi="Arial" w:cs="Arial"/>
+          <w:color w:val="1D1C1D"/>
+          <w:sz w:val="23"/>
+          <w:szCs w:val="23"/>
+        </w:rPr>
+        <w:t>() &gt; "no money has been set"</w:t>
+      </w:r>
+      <w:r>
+        <w:rPr>
+          <w:rFonts w:ascii="Arial" w:hAnsi="Arial" w:cs="Arial"/>
+          <w:color w:val="1D1C1D"/>
+          <w:sz w:val="23"/>
+          <w:szCs w:val="23"/>
+        </w:rPr>
+        <w:br/>
+      </w:r>
+      <w:proofErr w:type="spellStart"/>
+      <w:r>
+        <w:rPr>
+          <w:rFonts w:ascii="Arial" w:hAnsi="Arial" w:cs="Arial"/>
+          <w:color w:val="1D1C1D"/>
+          <w:sz w:val="23"/>
+          <w:szCs w:val="23"/>
+        </w:rPr>
+        <w:t>cm.returnCurrency</w:t>
+      </w:r>
+      <w:proofErr w:type="spellEnd"/>
+      <w:r>
+        <w:rPr>
+          <w:rFonts w:ascii="Arial" w:hAnsi="Arial" w:cs="Arial"/>
+          <w:color w:val="1D1C1D"/>
+          <w:sz w:val="23"/>
+          <w:szCs w:val="23"/>
+        </w:rPr>
+        <w:t xml:space="preserve"> &gt; "no money has been set"</w:t>
+      </w:r>
+      <w:r>
+        <w:rPr>
+          <w:rFonts w:ascii="Arial" w:hAnsi="Arial" w:cs="Arial"/>
+          <w:color w:val="1D1C1D"/>
+          <w:sz w:val="23"/>
+          <w:szCs w:val="23"/>
+        </w:rPr>
+        <w:br/>
+      </w:r>
+      <w:r>
+        <w:rPr>
+          <w:rFonts w:ascii="Arial" w:hAnsi="Arial" w:cs="Arial"/>
+          <w:color w:val="1D1C1D"/>
+          <w:sz w:val="23"/>
+          <w:szCs w:val="23"/>
+        </w:rPr>
+        <w:br/>
+      </w:r>
+      <w:r>
+        <w:rPr>
+          <w:rFonts w:ascii="Arial" w:hAnsi="Arial" w:cs="Arial"/>
+          <w:color w:val="1D1C1D"/>
+          <w:sz w:val="23"/>
+          <w:szCs w:val="23"/>
+        </w:rPr>
+        <w:br/>
+        <w:t>Use custom exception handlers to ensure you have the correct 'error' handling</w:t>
+      </w:r>
+      <w:r>
+        <w:rPr>
+          <w:rFonts w:ascii="Arial" w:hAnsi="Arial" w:cs="Arial"/>
+          <w:color w:val="1D1C1D"/>
+          <w:sz w:val="23"/>
+          <w:szCs w:val="23"/>
+        </w:rPr>
+        <w:br/>
+      </w:r>
+      <w:r>
+        <w:rPr>
+          <w:rFonts w:ascii="Arial" w:hAnsi="Arial" w:cs="Arial"/>
+          <w:color w:val="1D1C1D"/>
+          <w:sz w:val="23"/>
+          <w:szCs w:val="23"/>
+        </w:rPr>
+        <w:br/>
+        <w:t xml:space="preserve">Encapsulate in the class the ability to ensure we can short form the </w:t>
+      </w:r>
+      <w:r>
+        <w:rPr>
+          <w:rStyle w:val="Strong"/>
+          <w:rFonts w:ascii="Arial" w:eastAsiaTheme="majorEastAsia" w:hAnsi="Arial" w:cs="Arial"/>
+          <w:color w:val="1D1C1D"/>
+          <w:sz w:val="23"/>
+          <w:szCs w:val="23"/>
+        </w:rPr>
+        <w:t xml:space="preserve">enumeration </w:t>
+      </w:r>
+      <w:r>
+        <w:rPr>
+          <w:rFonts w:ascii="Arial" w:hAnsi="Arial" w:cs="Arial"/>
+          <w:color w:val="1D1C1D"/>
+          <w:sz w:val="23"/>
+          <w:szCs w:val="23"/>
+        </w:rPr>
+        <w:t>(? static import)</w:t>
+      </w:r>
+    </w:p>
+    <w:p>
       <w:pPr>
         <w:pStyle w:val="ListParagraph"/>
       </w:pPr>
+      <w:bookmarkStart w:id="0" w:name="_GoBack"/>
+      <w:bookmarkEnd w:id="0"/>
     </w:p>
     <w:p>
       <w:pPr>
@@ -455,18 +1544,28 @@
           <w:b/>
         </w:rPr>
       </w:pPr>
+      <w:proofErr w:type="gramStart"/>
       <w:r>
         <w:rPr>
           <w:b/>
         </w:rPr>
-        <w:t xml:space="preserve">folder: </w:t>
-      </w:r>
+        <w:t>folder</w:t>
+      </w:r>
+      <w:proofErr w:type="gramEnd"/>
       <w:r>
         <w:rPr>
           <w:b/>
         </w:rPr>
+        <w:t xml:space="preserve">: </w:t>
+      </w:r>
+      <w:proofErr w:type="spellStart"/>
+      <w:r>
+        <w:rPr>
+          <w:b/>
+        </w:rPr>
         <w:t>genarrayswap</w:t>
       </w:r>
+      <w:proofErr w:type="spellEnd"/>
     </w:p>
     <w:p>
       <w:pPr>
@@ -486,8 +1585,6 @@
       <w:r>
         <w:t xml:space="preserve">  Use “generics” for implementation.</w:t>
       </w:r>
-      <w:bookmarkStart w:id="0" w:name="_GoBack"/>
-      <w:bookmarkEnd w:id="0"/>
     </w:p>
     <w:p/>
     <w:sectPr>
@@ -616,6 +1713,155 @@
     </w:lvl>
   </w:abstractNum>
   <w:abstractNum w:abstractNumId="1" w15:restartNumberingAfterBreak="0">
+    <w:nsid w:val="1C9E11FD"/>
+    <w:multiLevelType w:val="multilevel"/>
+    <w:tmpl w:val="7D78CF5C"/>
+    <w:lvl w:ilvl="0">
+      <w:start w:val="1"/>
+      <w:numFmt w:val="bullet"/>
+      <w:lvlText w:val=""/>
+      <w:lvlJc w:val="left"/>
+      <w:pPr>
+        <w:tabs>
+          <w:tab w:val="num" w:pos="720"/>
+        </w:tabs>
+        <w:ind w:left="720" w:hanging="360"/>
+      </w:pPr>
+      <w:rPr>
+        <w:rFonts w:ascii="Symbol" w:hAnsi="Symbol" w:hint="default"/>
+        <w:sz w:val="20"/>
+      </w:rPr>
+    </w:lvl>
+    <w:lvl w:ilvl="1" w:tentative="1">
+      <w:start w:val="1"/>
+      <w:numFmt w:val="bullet"/>
+      <w:lvlText w:val=""/>
+      <w:lvlJc w:val="left"/>
+      <w:pPr>
+        <w:tabs>
+          <w:tab w:val="num" w:pos="1440"/>
+        </w:tabs>
+        <w:ind w:left="1440" w:hanging="360"/>
+      </w:pPr>
+      <w:rPr>
+        <w:rFonts w:ascii="Symbol" w:hAnsi="Symbol" w:hint="default"/>
+        <w:sz w:val="20"/>
+      </w:rPr>
+    </w:lvl>
+    <w:lvl w:ilvl="2" w:tentative="1">
+      <w:start w:val="1"/>
+      <w:numFmt w:val="bullet"/>
+      <w:lvlText w:val=""/>
+      <w:lvlJc w:val="left"/>
+      <w:pPr>
+        <w:tabs>
+          <w:tab w:val="num" w:pos="2160"/>
+        </w:tabs>
+        <w:ind w:left="2160" w:hanging="360"/>
+      </w:pPr>
+      <w:rPr>
+        <w:rFonts w:ascii="Symbol" w:hAnsi="Symbol" w:hint="default"/>
+        <w:sz w:val="20"/>
+      </w:rPr>
+    </w:lvl>
+    <w:lvl w:ilvl="3" w:tentative="1">
+      <w:start w:val="1"/>
+      <w:numFmt w:val="bullet"/>
+      <w:lvlText w:val=""/>
+      <w:lvlJc w:val="left"/>
+      <w:pPr>
+        <w:tabs>
+          <w:tab w:val="num" w:pos="2880"/>
+        </w:tabs>
+        <w:ind w:left="2880" w:hanging="360"/>
+      </w:pPr>
+      <w:rPr>
+        <w:rFonts w:ascii="Symbol" w:hAnsi="Symbol" w:hint="default"/>
+        <w:sz w:val="20"/>
+      </w:rPr>
+    </w:lvl>
+    <w:lvl w:ilvl="4" w:tentative="1">
+      <w:start w:val="1"/>
+      <w:numFmt w:val="bullet"/>
+      <w:lvlText w:val=""/>
+      <w:lvlJc w:val="left"/>
+      <w:pPr>
+        <w:tabs>
+          <w:tab w:val="num" w:pos="3600"/>
+        </w:tabs>
+        <w:ind w:left="3600" w:hanging="360"/>
+      </w:pPr>
+      <w:rPr>
+        <w:rFonts w:ascii="Symbol" w:hAnsi="Symbol" w:hint="default"/>
+        <w:sz w:val="20"/>
+      </w:rPr>
+    </w:lvl>
+    <w:lvl w:ilvl="5" w:tentative="1">
+      <w:start w:val="1"/>
+      <w:numFmt w:val="bullet"/>
+      <w:lvlText w:val=""/>
+      <w:lvlJc w:val="left"/>
+      <w:pPr>
+        <w:tabs>
+          <w:tab w:val="num" w:pos="4320"/>
+        </w:tabs>
+        <w:ind w:left="4320" w:hanging="360"/>
+      </w:pPr>
+      <w:rPr>
+        <w:rFonts w:ascii="Symbol" w:hAnsi="Symbol" w:hint="default"/>
+        <w:sz w:val="20"/>
+      </w:rPr>
+    </w:lvl>
+    <w:lvl w:ilvl="6" w:tentative="1">
+      <w:start w:val="1"/>
+      <w:numFmt w:val="bullet"/>
+      <w:lvlText w:val=""/>
+      <w:lvlJc w:val="left"/>
+      <w:pPr>
+        <w:tabs>
+          <w:tab w:val="num" w:pos="5040"/>
+        </w:tabs>
+        <w:ind w:left="5040" w:hanging="360"/>
+      </w:pPr>
+      <w:rPr>
+        <w:rFonts w:ascii="Symbol" w:hAnsi="Symbol" w:hint="default"/>
+        <w:sz w:val="20"/>
+      </w:rPr>
+    </w:lvl>
+    <w:lvl w:ilvl="7" w:tentative="1">
+      <w:start w:val="1"/>
+      <w:numFmt w:val="bullet"/>
+      <w:lvlText w:val=""/>
+      <w:lvlJc w:val="left"/>
+      <w:pPr>
+        <w:tabs>
+          <w:tab w:val="num" w:pos="5760"/>
+        </w:tabs>
+        <w:ind w:left="5760" w:hanging="360"/>
+      </w:pPr>
+      <w:rPr>
+        <w:rFonts w:ascii="Symbol" w:hAnsi="Symbol" w:hint="default"/>
+        <w:sz w:val="20"/>
+      </w:rPr>
+    </w:lvl>
+    <w:lvl w:ilvl="8" w:tentative="1">
+      <w:start w:val="1"/>
+      <w:numFmt w:val="bullet"/>
+      <w:lvlText w:val=""/>
+      <w:lvlJc w:val="left"/>
+      <w:pPr>
+        <w:tabs>
+          <w:tab w:val="num" w:pos="6480"/>
+        </w:tabs>
+        <w:ind w:left="6480" w:hanging="360"/>
+      </w:pPr>
+      <w:rPr>
+        <w:rFonts w:ascii="Symbol" w:hAnsi="Symbol" w:hint="default"/>
+        <w:sz w:val="20"/>
+      </w:rPr>
+    </w:lvl>
+  </w:abstractNum>
+  <w:abstractNum w:abstractNumId="2" w15:restartNumberingAfterBreak="0">
     <w:nsid w:val="29A42965"/>
     <w:multiLevelType w:val="hybridMultilevel"/>
     <w:tmpl w:val="94F060E0"/>
@@ -728,7 +1974,7 @@
       </w:rPr>
     </w:lvl>
   </w:abstractNum>
-  <w:abstractNum w:abstractNumId="2" w15:restartNumberingAfterBreak="0">
+  <w:abstractNum w:abstractNumId="3" w15:restartNumberingAfterBreak="0">
     <w:nsid w:val="32EC3E4C"/>
     <w:multiLevelType w:val="hybridMultilevel"/>
     <w:tmpl w:val="655AA594"/>
@@ -841,7 +2087,7 @@
       </w:rPr>
     </w:lvl>
   </w:abstractNum>
-  <w:abstractNum w:abstractNumId="3" w15:restartNumberingAfterBreak="0">
+  <w:abstractNum w:abstractNumId="4" w15:restartNumberingAfterBreak="0">
     <w:nsid w:val="3A1D1C0C"/>
     <w:multiLevelType w:val="hybridMultilevel"/>
     <w:tmpl w:val="41F6C5E2"/>
@@ -954,7 +2200,7 @@
       </w:rPr>
     </w:lvl>
   </w:abstractNum>
-  <w:abstractNum w:abstractNumId="4" w15:restartNumberingAfterBreak="0">
+  <w:abstractNum w:abstractNumId="5" w15:restartNumberingAfterBreak="0">
     <w:nsid w:val="65180ACC"/>
     <w:multiLevelType w:val="hybridMultilevel"/>
     <w:tmpl w:val="EA882634"/>
@@ -1068,18 +2314,21 @@
     </w:lvl>
   </w:abstractNum>
   <w:num w:numId="1">
-    <w:abstractNumId w:val="3"/>
+    <w:abstractNumId w:val="4"/>
   </w:num>
   <w:num w:numId="2">
-    <w:abstractNumId w:val="4"/>
+    <w:abstractNumId w:val="5"/>
   </w:num>
   <w:num w:numId="3">
     <w:abstractNumId w:val="0"/>
   </w:num>
   <w:num w:numId="4">
+    <w:abstractNumId w:val="3"/>
+  </w:num>
+  <w:num w:numId="5">
     <w:abstractNumId w:val="2"/>
   </w:num>
-  <w:num w:numId="5">
+  <w:num w:numId="6">
     <w:abstractNumId w:val="1"/>
   </w:num>
 </w:numbering>
@@ -1655,6 +2904,33 @@
       <w:szCs w:val="24"/>
     </w:rPr>
   </w:style>
+  <w:style w:type="character" w:styleId="Strong">
+    <w:name w:val="Strong"/>
+    <w:basedOn w:val="DefaultParagraphFont"/>
+    <w:uiPriority w:val="22"/>
+    <w:qFormat/>
+    <w:rsid w:val="00082724"/>
+    <w:rPr>
+      <w:b/>
+      <w:bCs/>
+    </w:rPr>
+  </w:style>
+  <w:style w:type="paragraph" w:styleId="NormalWeb">
+    <w:name w:val="Normal (Web)"/>
+    <w:basedOn w:val="Normal"/>
+    <w:uiPriority w:val="99"/>
+    <w:semiHidden/>
+    <w:unhideWhenUsed/>
+    <w:rsid w:val="00082724"/>
+    <w:pPr>
+      <w:spacing w:before="100" w:beforeAutospacing="1" w:after="100" w:afterAutospacing="1" w:line="240" w:lineRule="auto"/>
+    </w:pPr>
+    <w:rPr>
+      <w:rFonts w:ascii="Times New Roman" w:eastAsia="Times New Roman" w:hAnsi="Times New Roman" w:cs="Times New Roman"/>
+      <w:sz w:val="24"/>
+      <w:szCs w:val="24"/>
+    </w:rPr>
+  </w:style>
 </w:styles>
 </file>
 

</xml_diff>